<commit_message>
Updating task ordering and removing app text in 1.1
</commit_message>
<xml_diff>
--- a/Documentation/InterimReport/Interim_Report.docx
+++ b/Documentation/InterimReport/Interim_Report.docx
@@ -4,49 +4,51 @@
   <w:body>
     <w:p>
       <w:pPr>
-        <w:tabs>
-          <w:tab w:val="center" w:pos="2922"/>
-          <w:tab w:val="right" w:pos="9104"/>
-        </w:tabs>
-        <w:spacing w:after="1533" w:line="259" w:lineRule="auto"/>
-      </w:pPr>
-      <w:r>
-        <w:rPr>
-          <w:rFonts w:ascii="Times New Roman" w:eastAsia="Times New Roman" w:hAnsi="Times New Roman" w:cs="Times New Roman"/>
-        </w:rPr>
-        <w:t xml:space="preserve"> </w:t>
-      </w:r>
-      <w:r>
-        <w:rPr>
-          <w:rFonts w:ascii="Times New Roman" w:eastAsia="Times New Roman" w:hAnsi="Times New Roman" w:cs="Times New Roman"/>
-        </w:rPr>
-        <w:tab/>
-      </w:r>
-      <w:r>
-        <w:rPr>
-          <w:color w:val="FFFFFF"/>
-        </w:rPr>
-        <w:t xml:space="preserve">2022 </w:t>
-      </w:r>
+        <w:spacing w:after="145" w:line="241" w:lineRule="auto"/>
+      </w:pPr>
       <w:r>
         <w:rPr>
           <w:noProof/>
         </w:rPr>
         <w:drawing>
-          <wp:inline distT="0" distB="0" distL="0" distR="0" wp14:anchorId="7960848F" wp14:editId="06CA654D">
-            <wp:extent cx="5727700" cy="1974215"/>
+          <wp:anchor distT="0" distB="0" distL="114300" distR="114300" simplePos="0" relativeHeight="251677696" behindDoc="1" locked="0" layoutInCell="1" allowOverlap="1" wp14:anchorId="19DC99D4" wp14:editId="719CFEA2">
+            <wp:simplePos x="0" y="0"/>
+            <wp:positionH relativeFrom="column">
+              <wp:posOffset>383610</wp:posOffset>
+            </wp:positionH>
+            <wp:positionV relativeFrom="paragraph">
+              <wp:posOffset>0</wp:posOffset>
+            </wp:positionV>
+            <wp:extent cx="5181600" cy="1498600"/>
             <wp:effectExtent l="0" t="0" r="0" b="0"/>
-            <wp:docPr id="219" name="Picture 219" descr="Graphical user interface, text, application&#10;&#10;Description automatically generated"/>
-            <wp:cNvGraphicFramePr/>
+            <wp:wrapTight wrapText="bothSides">
+              <wp:wrapPolygon edited="0">
+                <wp:start x="0" y="0"/>
+                <wp:lineTo x="0" y="21417"/>
+                <wp:lineTo x="21547" y="21417"/>
+                <wp:lineTo x="21547" y="0"/>
+                <wp:lineTo x="0" y="0"/>
+              </wp:wrapPolygon>
+            </wp:wrapTight>
+            <wp:docPr id="7" name="Picture 7" descr="Text&#10;&#10;Description automatically generated"/>
+            <wp:cNvGraphicFramePr>
+              <a:graphicFrameLocks xmlns:a="http://schemas.openxmlformats.org/drawingml/2006/main" noChangeAspect="1"/>
+            </wp:cNvGraphicFramePr>
             <a:graphic xmlns:a="http://schemas.openxmlformats.org/drawingml/2006/main">
               <a:graphicData uri="http://schemas.openxmlformats.org/drawingml/2006/picture">
                 <pic:pic xmlns:pic="http://schemas.openxmlformats.org/drawingml/2006/picture">
                   <pic:nvPicPr>
-                    <pic:cNvPr id="219" name="Picture 219" descr="Graphical user interface, text, application&#10;&#10;Description automatically generated"/>
+                    <pic:cNvPr id="7" name="Picture 7" descr="Text&#10;&#10;Description automatically generated"/>
                     <pic:cNvPicPr/>
                   </pic:nvPicPr>
                   <pic:blipFill>
-                    <a:blip r:embed="rId8"/>
+                    <a:blip r:embed="rId8">
+                      <a:extLst>
+                        <a:ext uri="{28A0092B-C50C-407E-A947-70E740481C1C}">
+                          <a14:useLocalDpi xmlns:a14="http://schemas.microsoft.com/office/drawing/2010/main" val="0"/>
+                        </a:ext>
+                      </a:extLst>
+                    </a:blip>
                     <a:stretch>
                       <a:fillRect/>
                     </a:stretch>
@@ -54,7 +56,7 @@
                   <pic:spPr>
                     <a:xfrm>
                       <a:off x="0" y="0"/>
-                      <a:ext cx="5727700" cy="1974215"/>
+                      <a:ext cx="5181600" cy="1498600"/>
                     </a:xfrm>
                     <a:prstGeom prst="rect">
                       <a:avLst/>
@@ -63,121 +65,585 @@
                 </pic:pic>
               </a:graphicData>
             </a:graphic>
-          </wp:inline>
+            <wp14:sizeRelH relativeFrom="page">
+              <wp14:pctWidth>0</wp14:pctWidth>
+            </wp14:sizeRelH>
+            <wp14:sizeRelV relativeFrom="page">
+              <wp14:pctHeight>0</wp14:pctHeight>
+            </wp14:sizeRelV>
+          </wp:anchor>
         </w:drawing>
       </w:r>
     </w:p>
     <w:p>
       <w:pPr>
-        <w:spacing w:after="51" w:line="259" w:lineRule="auto"/>
-        <w:ind w:left="746"/>
-      </w:pPr>
-      <w:r>
-        <w:rPr>
-          <w:color w:val="4471C4"/>
-          <w:sz w:val="72"/>
-        </w:rPr>
-        <w:t xml:space="preserve">Interim Report </w:t>
-      </w:r>
-    </w:p>
-    <w:p>
-      <w:pPr>
-        <w:spacing w:line="259" w:lineRule="auto"/>
-        <w:ind w:left="741"/>
+        <w:spacing w:after="145" w:line="241" w:lineRule="auto"/>
+      </w:pPr>
+    </w:p>
+    <w:p>
+      <w:pPr>
+        <w:spacing w:after="145" w:line="241" w:lineRule="auto"/>
+      </w:pPr>
+    </w:p>
+    <w:p>
+      <w:pPr>
+        <w:spacing w:after="145" w:line="241" w:lineRule="auto"/>
+      </w:pPr>
+    </w:p>
+    <w:p>
+      <w:pPr>
+        <w:spacing w:after="145" w:line="241" w:lineRule="auto"/>
+      </w:pPr>
+    </w:p>
+    <w:p>
+      <w:pPr>
+        <w:spacing w:after="145" w:line="241" w:lineRule="auto"/>
+      </w:pPr>
+    </w:p>
+    <w:p>
+      <w:pPr>
+        <w:spacing w:after="145" w:line="241" w:lineRule="auto"/>
       </w:pPr>
       <w:r>
         <w:rPr>
           <w:rFonts w:ascii="Calibri" w:eastAsia="Calibri" w:hAnsi="Calibri" w:cs="Calibri"/>
-          <w:color w:val="1F4E79"/>
-          <w:sz w:val="28"/>
-        </w:rPr>
-        <w:t xml:space="preserve">A Social Mobile App Implementing Gamification Frameworks to Meaningfully Motivate Pro-Environmental Behavioural Change </w:t>
-      </w:r>
-    </w:p>
-    <w:p>
-      <w:pPr>
-        <w:spacing w:after="51" w:line="259" w:lineRule="auto"/>
-        <w:ind w:left="746"/>
-      </w:pPr>
-      <w:r>
-        <w:rPr>
-          <w:color w:val="1F4E79"/>
-          <w:sz w:val="28"/>
-        </w:rPr>
-        <w:t xml:space="preserve"> </w:t>
-      </w:r>
-    </w:p>
-    <w:p>
-      <w:pPr>
-        <w:spacing w:line="259" w:lineRule="auto"/>
-        <w:ind w:left="746"/>
-      </w:pPr>
-      <w:r>
-        <w:rPr>
-          <w:sz w:val="28"/>
-        </w:rPr>
-        <w:t>STEPHEN DAVIS</w:t>
-      </w:r>
-      <w:r>
-        <w:rPr>
-          <w:sz w:val="28"/>
-        </w:rPr>
-        <w:t xml:space="preserve">- </w:t>
-      </w:r>
-      <w:r>
-        <w:rPr>
-          <w:sz w:val="28"/>
-        </w:rPr>
-        <w:t>18324401</w:t>
-      </w:r>
-      <w:r>
-        <w:rPr>
-          <w:sz w:val="28"/>
-        </w:rPr>
-        <w:t xml:space="preserve"> </w:t>
-      </w:r>
-    </w:p>
-    <w:p>
-      <w:pPr>
-        <w:spacing w:after="101" w:line="259" w:lineRule="auto"/>
-        <w:ind w:left="746"/>
-      </w:pPr>
-      <w:r>
-        <w:rPr>
-          <w:sz w:val="20"/>
-        </w:rPr>
-        <w:t xml:space="preserve">SUPERVISOR: TIMOTHY SAVAGE </w:t>
-      </w:r>
-    </w:p>
-    <w:p>
-      <w:pPr>
-        <w:spacing w:after="53" w:line="259" w:lineRule="auto"/>
-        <w:ind w:left="746"/>
-      </w:pPr>
-      <w:r>
-        <w:t xml:space="preserve"> </w:t>
-      </w:r>
-    </w:p>
-    <w:p>
-      <w:pPr>
-        <w:spacing w:after="1139" w:line="259" w:lineRule="auto"/>
-        <w:ind w:left="746"/>
-      </w:pPr>
-      <w:r>
-        <w:rPr>
           <w:noProof/>
           <w:sz w:val="22"/>
         </w:rPr>
         <mc:AlternateContent>
           <mc:Choice Requires="wpg">
             <w:drawing>
-              <wp:anchor distT="0" distB="0" distL="114300" distR="114300" simplePos="0" relativeHeight="251676672" behindDoc="1" locked="0" layoutInCell="1" allowOverlap="1" wp14:anchorId="4AE3C723" wp14:editId="6E9B2E2C">
+              <wp:inline distT="0" distB="0" distL="0" distR="0" wp14:anchorId="73AFBA77" wp14:editId="18D6B862">
+                <wp:extent cx="5731510" cy="4286"/>
+                <wp:effectExtent l="0" t="0" r="8890" b="8890"/>
+                <wp:docPr id="3064" name="Group 3064"/>
+                <wp:cNvGraphicFramePr/>
+                <a:graphic xmlns:a="http://schemas.openxmlformats.org/drawingml/2006/main">
+                  <a:graphicData uri="http://schemas.microsoft.com/office/word/2010/wordprocessingGroup">
+                    <wpg:wgp>
+                      <wpg:cNvGrpSpPr/>
+                      <wpg:grpSpPr>
+                        <a:xfrm>
+                          <a:off x="0" y="0"/>
+                          <a:ext cx="5731510" cy="4286"/>
+                          <a:chOff x="0" y="0"/>
+                          <a:chExt cx="5943600" cy="5055"/>
+                        </a:xfrm>
+                      </wpg:grpSpPr>
+                      <wps:wsp>
+                        <wps:cNvPr id="11" name="Shape 11"/>
+                        <wps:cNvSpPr/>
+                        <wps:spPr>
+                          <a:xfrm>
+                            <a:off x="0" y="0"/>
+                            <a:ext cx="5943600" cy="0"/>
+                          </a:xfrm>
+                          <a:custGeom>
+                            <a:avLst/>
+                            <a:gdLst/>
+                            <a:ahLst/>
+                            <a:cxnLst/>
+                            <a:rect l="0" t="0" r="0" b="0"/>
+                            <a:pathLst>
+                              <a:path w="5943600">
+                                <a:moveTo>
+                                  <a:pt x="0" y="0"/>
+                                </a:moveTo>
+                                <a:lnTo>
+                                  <a:pt x="5943600" y="0"/>
+                                </a:lnTo>
+                              </a:path>
+                            </a:pathLst>
+                          </a:custGeom>
+                          <a:ln w="5055" cap="flat">
+                            <a:miter lim="127000"/>
+                          </a:ln>
+                        </wps:spPr>
+                        <wps:style>
+                          <a:lnRef idx="1">
+                            <a:srgbClr val="000000"/>
+                          </a:lnRef>
+                          <a:fillRef idx="0">
+                            <a:srgbClr val="000000">
+                              <a:alpha val="0"/>
+                            </a:srgbClr>
+                          </a:fillRef>
+                          <a:effectRef idx="0">
+                            <a:scrgbClr r="0" g="0" b="0"/>
+                          </a:effectRef>
+                          <a:fontRef idx="none"/>
+                        </wps:style>
+                        <wps:bodyPr/>
+                      </wps:wsp>
+                    </wpg:wgp>
+                  </a:graphicData>
+                </a:graphic>
+              </wp:inline>
+            </w:drawing>
+          </mc:Choice>
+          <mc:Fallback>
+            <w:pict>
+              <v:group w14:anchorId="1C30CCD5" id="Group 3064" o:spid="_x0000_s1026" style="width:451.3pt;height:.35pt;mso-position-horizontal-relative:char;mso-position-vertical-relative:line" coordsize="59436,50" o:gfxdata="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">
+                <v:shape id="Shape 11" o:spid="_x0000_s1027" style="position:absolute;width:59436;height:0;visibility:visible;mso-wrap-style:square;v-text-anchor:top" coordsize="5943600,0" o:gfxdata="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" path="m,l5943600,e" filled="f" strokeweight=".14042mm">
+                  <v:stroke miterlimit="83231f" joinstyle="miter"/>
+                  <v:path arrowok="t" textboxrect="0,0,5943600,0"/>
+                </v:shape>
+                <w10:anchorlock/>
+              </v:group>
+            </w:pict>
+          </mc:Fallback>
+        </mc:AlternateContent>
+      </w:r>
+    </w:p>
+    <w:p>
+      <w:pPr>
+        <w:spacing w:after="145" w:line="241" w:lineRule="auto"/>
+        <w:jc w:val="center"/>
+        <w:rPr>
+          <w:b/>
+          <w:bCs/>
+          <w:sz w:val="22"/>
+          <w:szCs w:val="22"/>
+        </w:rPr>
+      </w:pPr>
+    </w:p>
+    <w:p>
+      <w:pPr>
+        <w:spacing w:after="145" w:line="241" w:lineRule="auto"/>
+        <w:jc w:val="center"/>
+        <w:rPr>
+          <w:b/>
+          <w:bCs/>
+          <w:sz w:val="72"/>
+          <w:szCs w:val="72"/>
+        </w:rPr>
+      </w:pPr>
+      <w:r>
+        <w:rPr>
+          <w:b/>
+          <w:bCs/>
+          <w:sz w:val="72"/>
+          <w:szCs w:val="72"/>
+        </w:rPr>
+        <w:t>CSU44099 Final Year Project</w:t>
+      </w:r>
+    </w:p>
+    <w:p>
+      <w:pPr>
+        <w:spacing w:after="145" w:line="241" w:lineRule="auto"/>
+        <w:jc w:val="center"/>
+        <w:rPr>
+          <w:b/>
+          <w:bCs/>
+          <w:sz w:val="44"/>
+          <w:szCs w:val="44"/>
+        </w:rPr>
+      </w:pPr>
+      <w:r>
+        <w:rPr>
+          <w:b/>
+          <w:bCs/>
+          <w:sz w:val="72"/>
+          <w:szCs w:val="72"/>
+        </w:rPr>
+        <w:t>Interim Report</w:t>
+      </w:r>
+    </w:p>
+    <w:p>
+      <w:pPr>
+        <w:spacing w:after="145" w:line="241" w:lineRule="auto"/>
+      </w:pPr>
+      <w:r>
+        <w:rPr>
+          <w:rFonts w:ascii="Calibri" w:eastAsia="Calibri" w:hAnsi="Calibri" w:cs="Calibri"/>
+          <w:noProof/>
+          <w:sz w:val="22"/>
+        </w:rPr>
+        <mc:AlternateContent>
+          <mc:Choice Requires="wpg">
+            <w:drawing>
+              <wp:inline distT="0" distB="0" distL="0" distR="0" wp14:anchorId="5584A485" wp14:editId="202F1EB8">
+                <wp:extent cx="5731510" cy="4286"/>
+                <wp:effectExtent l="0" t="0" r="8890" b="8890"/>
+                <wp:docPr id="8" name="Group 8"/>
+                <wp:cNvGraphicFramePr/>
+                <a:graphic xmlns:a="http://schemas.openxmlformats.org/drawingml/2006/main">
+                  <a:graphicData uri="http://schemas.microsoft.com/office/word/2010/wordprocessingGroup">
+                    <wpg:wgp>
+                      <wpg:cNvGrpSpPr/>
+                      <wpg:grpSpPr>
+                        <a:xfrm>
+                          <a:off x="0" y="0"/>
+                          <a:ext cx="5731510" cy="4286"/>
+                          <a:chOff x="0" y="0"/>
+                          <a:chExt cx="5943600" cy="5055"/>
+                        </a:xfrm>
+                      </wpg:grpSpPr>
+                      <wps:wsp>
+                        <wps:cNvPr id="9" name="Shape 11"/>
+                        <wps:cNvSpPr/>
+                        <wps:spPr>
+                          <a:xfrm>
+                            <a:off x="0" y="0"/>
+                            <a:ext cx="5943600" cy="0"/>
+                          </a:xfrm>
+                          <a:custGeom>
+                            <a:avLst/>
+                            <a:gdLst/>
+                            <a:ahLst/>
+                            <a:cxnLst/>
+                            <a:rect l="0" t="0" r="0" b="0"/>
+                            <a:pathLst>
+                              <a:path w="5943600">
+                                <a:moveTo>
+                                  <a:pt x="0" y="0"/>
+                                </a:moveTo>
+                                <a:lnTo>
+                                  <a:pt x="5943600" y="0"/>
+                                </a:lnTo>
+                              </a:path>
+                            </a:pathLst>
+                          </a:custGeom>
+                          <a:ln w="5055" cap="flat">
+                            <a:miter lim="127000"/>
+                          </a:ln>
+                        </wps:spPr>
+                        <wps:style>
+                          <a:lnRef idx="1">
+                            <a:srgbClr val="000000"/>
+                          </a:lnRef>
+                          <a:fillRef idx="0">
+                            <a:srgbClr val="000000">
+                              <a:alpha val="0"/>
+                            </a:srgbClr>
+                          </a:fillRef>
+                          <a:effectRef idx="0">
+                            <a:scrgbClr r="0" g="0" b="0"/>
+                          </a:effectRef>
+                          <a:fontRef idx="none"/>
+                        </wps:style>
+                        <wps:bodyPr/>
+                      </wps:wsp>
+                    </wpg:wgp>
+                  </a:graphicData>
+                </a:graphic>
+              </wp:inline>
+            </w:drawing>
+          </mc:Choice>
+          <mc:Fallback>
+            <w:pict>
+              <v:group w14:anchorId="3D0E6CC5" id="Group 8" o:spid="_x0000_s1026" style="width:451.3pt;height:.35pt;mso-position-horizontal-relative:char;mso-position-vertical-relative:line" coordsize="59436,50" o:gfxdata="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">
+                <v:shape id="Shape 11" o:spid="_x0000_s1027" style="position:absolute;width:59436;height:0;visibility:visible;mso-wrap-style:square;v-text-anchor:top" coordsize="5943600,0" o:gfxdata="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" path="m,l5943600,e" filled="f" strokeweight=".14042mm">
+                  <v:stroke miterlimit="83231f" joinstyle="miter"/>
+                  <v:path arrowok="t" textboxrect="0,0,5943600,0"/>
+                </v:shape>
+                <w10:anchorlock/>
+              </v:group>
+            </w:pict>
+          </mc:Fallback>
+        </mc:AlternateContent>
+      </w:r>
+    </w:p>
+    <w:p>
+      <w:pPr>
+        <w:spacing w:after="145" w:line="241" w:lineRule="auto"/>
+      </w:pPr>
+    </w:p>
+    <w:p>
+      <w:pPr>
+        <w:spacing w:after="145" w:line="241" w:lineRule="auto"/>
+        <w:jc w:val="center"/>
+        <w:rPr>
+          <w:b/>
+          <w:bCs/>
+          <w:sz w:val="44"/>
+          <w:szCs w:val="44"/>
+        </w:rPr>
+      </w:pPr>
+    </w:p>
+    <w:p>
+      <w:pPr>
+        <w:spacing w:after="145" w:line="241" w:lineRule="auto"/>
+        <w:jc w:val="center"/>
+        <w:rPr>
+          <w:b/>
+          <w:bCs/>
+          <w:sz w:val="44"/>
+          <w:szCs w:val="44"/>
+        </w:rPr>
+      </w:pPr>
+      <w:r>
+        <w:rPr>
+          <w:b/>
+          <w:bCs/>
+          <w:sz w:val="44"/>
+          <w:szCs w:val="44"/>
+        </w:rPr>
+        <w:t>A Social Mobile App Implementing Gamification Frameworks to Meaningfully Motivate</w:t>
+      </w:r>
+      <w:r>
+        <w:rPr>
+          <w:b/>
+          <w:bCs/>
+          <w:sz w:val="44"/>
+          <w:szCs w:val="44"/>
+        </w:rPr>
+        <w:t xml:space="preserve"> </w:t>
+      </w:r>
+      <w:r>
+        <w:rPr>
+          <w:b/>
+          <w:bCs/>
+          <w:sz w:val="44"/>
+          <w:szCs w:val="44"/>
+        </w:rPr>
+        <w:t xml:space="preserve">            </w:t>
+      </w:r>
+      <w:r>
+        <w:rPr>
+          <w:b/>
+          <w:bCs/>
+          <w:sz w:val="44"/>
+          <w:szCs w:val="44"/>
+        </w:rPr>
+        <w:t>Pro-Environmental Behavioural Change</w:t>
+      </w:r>
+    </w:p>
+    <w:p>
+      <w:pPr>
+        <w:spacing w:after="145" w:line="241" w:lineRule="auto"/>
+      </w:pPr>
+    </w:p>
+    <w:p>
+      <w:pPr>
+        <w:spacing w:after="145" w:line="241" w:lineRule="auto"/>
+        <w:rPr>
+          <w:b/>
+          <w:bCs/>
+        </w:rPr>
+      </w:pPr>
+    </w:p>
+    <w:p>
+      <w:pPr>
+        <w:spacing w:after="145" w:line="241" w:lineRule="auto"/>
+        <w:rPr>
+          <w:b/>
+          <w:bCs/>
+        </w:rPr>
+      </w:pPr>
+    </w:p>
+    <w:p>
+      <w:pPr>
+        <w:spacing w:after="145" w:line="241" w:lineRule="auto"/>
+        <w:jc w:val="center"/>
+        <w:rPr>
+          <w:b/>
+          <w:bCs/>
+          <w:sz w:val="28"/>
+          <w:szCs w:val="28"/>
+        </w:rPr>
+      </w:pPr>
+      <w:r>
+        <w:rPr>
+          <w:b/>
+          <w:bCs/>
+        </w:rPr>
+        <w:t xml:space="preserve">    </w:t>
+      </w:r>
+      <w:r>
+        <w:rPr>
+          <w:b/>
+          <w:bCs/>
+        </w:rPr>
+        <w:t xml:space="preserve"> </w:t>
+      </w:r>
+      <w:r>
+        <w:rPr>
+          <w:b/>
+          <w:bCs/>
+          <w:sz w:val="28"/>
+          <w:szCs w:val="28"/>
+        </w:rPr>
+        <w:t>Stephen Davis</w:t>
+      </w:r>
+      <w:r>
+        <w:rPr>
+          <w:b/>
+          <w:bCs/>
+          <w:sz w:val="28"/>
+          <w:szCs w:val="28"/>
+        </w:rPr>
+        <w:t>:</w:t>
+      </w:r>
+      <w:r>
+        <w:rPr>
+          <w:b/>
+          <w:bCs/>
+          <w:sz w:val="28"/>
+          <w:szCs w:val="28"/>
+        </w:rPr>
+        <w:tab/>
+        <w:t xml:space="preserve">       </w:t>
+      </w:r>
+      <w:r>
+        <w:rPr>
+          <w:b/>
+          <w:bCs/>
+          <w:sz w:val="28"/>
+          <w:szCs w:val="28"/>
+        </w:rPr>
+        <w:t xml:space="preserve">Std# </w:t>
+      </w:r>
+      <w:r>
+        <w:rPr>
+          <w:b/>
+          <w:bCs/>
+          <w:sz w:val="28"/>
+          <w:szCs w:val="28"/>
+        </w:rPr>
+        <w:t>18324401</w:t>
+      </w:r>
+    </w:p>
+    <w:p>
+      <w:pPr>
+        <w:spacing w:after="145" w:line="241" w:lineRule="auto"/>
+        <w:jc w:val="center"/>
+        <w:rPr>
+          <w:b/>
+          <w:bCs/>
+          <w:sz w:val="28"/>
+          <w:szCs w:val="28"/>
+        </w:rPr>
+      </w:pPr>
+      <w:r>
+        <w:rPr>
+          <w:b/>
+          <w:bCs/>
+          <w:sz w:val="28"/>
+          <w:szCs w:val="28"/>
+        </w:rPr>
+        <w:t xml:space="preserve"> </w:t>
+      </w:r>
+      <w:r>
+        <w:rPr>
+          <w:b/>
+          <w:bCs/>
+          <w:sz w:val="28"/>
+          <w:szCs w:val="28"/>
+        </w:rPr>
+        <w:t xml:space="preserve">   </w:t>
+      </w:r>
+      <w:r>
+        <w:rPr>
+          <w:b/>
+          <w:bCs/>
+          <w:sz w:val="28"/>
+          <w:szCs w:val="28"/>
+        </w:rPr>
+        <w:t xml:space="preserve">       </w:t>
+      </w:r>
+      <w:r>
+        <w:rPr>
+          <w:b/>
+          <w:bCs/>
+          <w:sz w:val="28"/>
+          <w:szCs w:val="28"/>
+        </w:rPr>
+        <w:t>Supervisor:</w:t>
+      </w:r>
+      <w:r>
+        <w:rPr>
+          <w:b/>
+          <w:bCs/>
+          <w:sz w:val="28"/>
+          <w:szCs w:val="28"/>
+        </w:rPr>
+        <w:tab/>
+      </w:r>
+      <w:r>
+        <w:rPr>
+          <w:b/>
+          <w:bCs/>
+          <w:sz w:val="28"/>
+          <w:szCs w:val="28"/>
+        </w:rPr>
+        <w:tab/>
+      </w:r>
+      <w:r>
+        <w:rPr>
+          <w:b/>
+          <w:bCs/>
+          <w:sz w:val="28"/>
+          <w:szCs w:val="28"/>
+        </w:rPr>
+        <w:t xml:space="preserve"> </w:t>
+      </w:r>
+      <w:r>
+        <w:rPr>
+          <w:b/>
+          <w:bCs/>
+          <w:sz w:val="28"/>
+          <w:szCs w:val="28"/>
+        </w:rPr>
+        <w:t xml:space="preserve"> </w:t>
+      </w:r>
+      <w:r>
+        <w:rPr>
+          <w:b/>
+          <w:bCs/>
+          <w:sz w:val="28"/>
+          <w:szCs w:val="28"/>
+        </w:rPr>
+        <w:t xml:space="preserve">Dr </w:t>
+      </w:r>
+      <w:r>
+        <w:rPr>
+          <w:b/>
+          <w:bCs/>
+          <w:sz w:val="28"/>
+          <w:szCs w:val="28"/>
+        </w:rPr>
+        <w:t>Timothy Sav</w:t>
+      </w:r>
+      <w:r>
+        <w:rPr>
+          <w:b/>
+          <w:bCs/>
+          <w:sz w:val="28"/>
+          <w:szCs w:val="28"/>
+        </w:rPr>
+        <w:t>age</w:t>
+      </w:r>
+    </w:p>
+    <w:p>
+      <w:pPr>
+        <w:spacing w:after="145" w:line="241" w:lineRule="auto"/>
+      </w:pPr>
+    </w:p>
+    <w:p>
+      <w:pPr>
+        <w:spacing w:after="145" w:line="241" w:lineRule="auto"/>
+      </w:pPr>
+    </w:p>
+    <w:p>
+      <w:pPr>
+        <w:spacing w:after="145" w:line="241" w:lineRule="auto"/>
+      </w:pPr>
+      <w:r>
+        <w:rPr>
+          <w:noProof/>
+          <w:sz w:val="22"/>
+        </w:rPr>
+        <mc:AlternateContent>
+          <mc:Choice Requires="wpg">
+            <w:drawing>
+              <wp:anchor distT="0" distB="0" distL="114300" distR="114300" simplePos="0" relativeHeight="251676672" behindDoc="1" locked="0" layoutInCell="1" allowOverlap="1" wp14:anchorId="4AE3C723" wp14:editId="1AC9BC93">
                 <wp:simplePos x="0" y="0"/>
                 <wp:positionH relativeFrom="column">
-                  <wp:posOffset>-90311</wp:posOffset>
+                  <wp:posOffset>-90170</wp:posOffset>
                 </wp:positionH>
                 <wp:positionV relativeFrom="paragraph">
-                  <wp:posOffset>840177</wp:posOffset>
+                  <wp:posOffset>193634</wp:posOffset>
                 </wp:positionV>
                 <wp:extent cx="6224905" cy="1038966"/>
                 <wp:effectExtent l="0" t="0" r="10795" b="15240"/>
@@ -475,7 +941,7 @@
           </mc:Choice>
           <mc:Fallback>
             <w:pict>
-              <v:group w14:anchorId="7C70BAE1" id="Group 7307" o:spid="_x0000_s1026" style="position:absolute;margin-left:-7.1pt;margin-top:66.15pt;width:490.15pt;height:81.8pt;z-index:-251639808;mso-height-relative:margin" coordsize="62249,9144" o:gfxdata="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">
+              <v:group w14:anchorId="0D8FA5CC" id="Group 7307" o:spid="_x0000_s1026" style="position:absolute;margin-left:-7.1pt;margin-top:15.25pt;width:490.15pt;height:81.8pt;z-index:-251639808;mso-height-relative:margin" coordsize="62249,9144" o:gfxdata="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">
                 <v:shape id="Shape 221" o:spid="_x0000_s1027" style="position:absolute;width:62249;height:9144;visibility:visible;mso-wrap-style:square;v-text-anchor:top" coordsize="6224906,914400" o:gfxdata="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" path="m,914400r6224906,l6224906,,,,,914400xe" filled="f" strokeweight=".5pt">
                   <v:path arrowok="t" textboxrect="0,0,6224906,914400"/>
                 </v:shape>
@@ -500,9 +966,6 @@
           </mc:Fallback>
         </mc:AlternateContent>
       </w:r>
-      <w:r>
-        <w:t xml:space="preserve"> </w:t>
-      </w:r>
     </w:p>
     <w:p>
       <w:pPr>
@@ -603,35 +1066,6 @@
         <w:t xml:space="preserve"> </w:t>
       </w:r>
     </w:p>
-    <w:p>
-      <w:pPr>
-        <w:spacing w:after="500" w:line="259" w:lineRule="auto"/>
-        <w:ind w:left="40"/>
-      </w:pPr>
-      <w:r>
-        <w:rPr>
-          <w:rFonts w:ascii="Times New Roman" w:eastAsia="Times New Roman" w:hAnsi="Times New Roman" w:cs="Times New Roman"/>
-        </w:rPr>
-        <w:t xml:space="preserve"> </w:t>
-      </w:r>
-    </w:p>
-    <w:p>
-      <w:pPr>
-        <w:pStyle w:val="TOCHeading"/>
-        <w:spacing w:line="360" w:lineRule="auto"/>
-        <w:rPr>
-          <w:rFonts w:asciiTheme="minorHAnsi" w:eastAsiaTheme="minorHAnsi" w:hAnsiTheme="minorHAnsi" w:cstheme="minorBidi"/>
-          <w:b w:val="0"/>
-          <w:bCs w:val="0"/>
-          <w:color w:val="000000" w:themeColor="text1"/>
-          <w:sz w:val="24"/>
-          <w:szCs w:val="24"/>
-          <w:lang w:val="en-IE"/>
-        </w:rPr>
-      </w:pPr>
-    </w:p>
-    <w:p/>
-    <w:p/>
     <w:sdt>
       <w:sdtPr>
         <w:rPr>
@@ -775,7 +1209,7 @@
                 <w:noProof/>
                 <w:webHidden/>
               </w:rPr>
-              <w:t>2</w:t>
+              <w:t>3</w:t>
             </w:r>
             <w:r>
               <w:rPr>
@@ -869,7 +1303,7 @@
                 <w:noProof/>
                 <w:webHidden/>
               </w:rPr>
-              <w:t>2</w:t>
+              <w:t>3</w:t>
             </w:r>
             <w:r>
               <w:rPr>
@@ -963,7 +1397,7 @@
                 <w:noProof/>
                 <w:webHidden/>
               </w:rPr>
-              <w:t>2</w:t>
+              <w:t>3</w:t>
             </w:r>
             <w:r>
               <w:rPr>
@@ -1245,7 +1679,7 @@
                 <w:noProof/>
                 <w:webHidden/>
               </w:rPr>
-              <w:t>3</w:t>
+              <w:t>4</w:t>
             </w:r>
             <w:r>
               <w:rPr>
@@ -1339,7 +1773,7 @@
                 <w:noProof/>
                 <w:webHidden/>
               </w:rPr>
-              <w:t>3</w:t>
+              <w:t>4</w:t>
             </w:r>
             <w:r>
               <w:rPr>
@@ -1433,7 +1867,7 @@
                 <w:noProof/>
                 <w:webHidden/>
               </w:rPr>
-              <w:t>4</w:t>
+              <w:t>5</w:t>
             </w:r>
             <w:r>
               <w:rPr>
@@ -1621,7 +2055,7 @@
                 <w:noProof/>
                 <w:webHidden/>
               </w:rPr>
-              <w:t>5</w:t>
+              <w:t>6</w:t>
             </w:r>
             <w:r>
               <w:rPr>
@@ -1715,7 +2149,7 @@
                 <w:noProof/>
                 <w:webHidden/>
               </w:rPr>
-              <w:t>6</w:t>
+              <w:t>7</w:t>
             </w:r>
             <w:r>
               <w:rPr>
@@ -1809,7 +2243,7 @@
                 <w:noProof/>
                 <w:webHidden/>
               </w:rPr>
-              <w:t>6</w:t>
+              <w:t>7</w:t>
             </w:r>
             <w:r>
               <w:rPr>
@@ -1903,7 +2337,7 @@
                 <w:noProof/>
                 <w:webHidden/>
               </w:rPr>
-              <w:t>7</w:t>
+              <w:t>8</w:t>
             </w:r>
             <w:r>
               <w:rPr>
@@ -1997,7 +2431,7 @@
                 <w:noProof/>
                 <w:webHidden/>
               </w:rPr>
-              <w:t>7</w:t>
+              <w:t>8</w:t>
             </w:r>
             <w:r>
               <w:rPr>
@@ -2091,7 +2525,7 @@
                 <w:noProof/>
                 <w:webHidden/>
               </w:rPr>
-              <w:t>8</w:t>
+              <w:t>9</w:t>
             </w:r>
             <w:r>
               <w:rPr>
@@ -2185,7 +2619,7 @@
                 <w:noProof/>
                 <w:webHidden/>
               </w:rPr>
-              <w:t>8</w:t>
+              <w:t>9</w:t>
             </w:r>
             <w:r>
               <w:rPr>
@@ -2279,7 +2713,7 @@
                 <w:noProof/>
                 <w:webHidden/>
               </w:rPr>
-              <w:t>8</w:t>
+              <w:t>9</w:t>
             </w:r>
             <w:r>
               <w:rPr>
@@ -2373,7 +2807,7 @@
                 <w:noProof/>
                 <w:webHidden/>
               </w:rPr>
-              <w:t>8</w:t>
+              <w:t>9</w:t>
             </w:r>
             <w:r>
               <w:rPr>
@@ -2467,7 +2901,7 @@
                 <w:noProof/>
                 <w:webHidden/>
               </w:rPr>
-              <w:t>9</w:t>
+              <w:t>10</w:t>
             </w:r>
             <w:r>
               <w:rPr>
@@ -2676,6 +3110,10 @@
       <w:pPr>
         <w:spacing w:line="360" w:lineRule="auto"/>
         <w:rPr>
+          <w:b/>
+          <w:bCs/>
+          <w:i/>
+          <w:iCs/>
           <w:color w:val="000000" w:themeColor="text1"/>
         </w:rPr>
       </w:pPr>
@@ -2809,73 +3247,7 @@
         <w:rPr>
           <w:color w:val="000000" w:themeColor="text1"/>
         </w:rPr>
-        <w:t>!</w:t>
-      </w:r>
-      <w:r>
-        <w:rPr>
-          <w:color w:val="000000" w:themeColor="text1"/>
-        </w:rPr>
-        <w:t xml:space="preserve"> This increase highlights how </w:t>
-      </w:r>
-      <w:r>
-        <w:rPr>
-          <w:color w:val="000000" w:themeColor="text1"/>
-        </w:rPr>
-        <w:t>a</w:t>
-      </w:r>
-      <w:r>
-        <w:rPr>
-          <w:color w:val="000000" w:themeColor="text1"/>
-        </w:rPr>
-        <w:t xml:space="preserve">lthough several apps exist to motivate pro-environmental behaviour such as </w:t>
-      </w:r>
-      <w:r>
-        <w:rPr>
-          <w:color w:val="000000" w:themeColor="text1"/>
-        </w:rPr>
-        <w:t>“</w:t>
-      </w:r>
-      <w:r>
-        <w:rPr>
-          <w:color w:val="000000" w:themeColor="text1"/>
-        </w:rPr>
-        <w:t>Ant Forest</w:t>
-      </w:r>
-      <w:r>
-        <w:rPr>
-          <w:color w:val="000000" w:themeColor="text1"/>
-        </w:rPr>
-        <w:t>”</w:t>
-      </w:r>
-      <w:r>
-        <w:rPr>
-          <w:color w:val="000000" w:themeColor="text1"/>
-        </w:rPr>
-        <w:t xml:space="preserve"> and </w:t>
-      </w:r>
-      <w:r>
-        <w:rPr>
-          <w:color w:val="000000" w:themeColor="text1"/>
-        </w:rPr>
-        <w:t>“</w:t>
-      </w:r>
-      <w:r>
-        <w:rPr>
-          <w:color w:val="000000" w:themeColor="text1"/>
-        </w:rPr>
-        <w:t>Green Life</w:t>
-      </w:r>
-      <w:r>
-        <w:rPr>
-          <w:color w:val="000000" w:themeColor="text1"/>
-        </w:rPr>
-        <w:t>”</w:t>
-      </w:r>
-      <w:r>
-        <w:rPr>
-          <w:color w:val="000000" w:themeColor="text1"/>
-        </w:rPr>
-        <w:t>, there is still room for increased engagement, improvement and action towards reaching our global emission targets.</w:t>
+        <w:t>.</w:t>
       </w:r>
     </w:p>
     <w:p>
@@ -2946,7 +3318,19 @@
         <w:rPr>
           <w:color w:val="000000" w:themeColor="text1"/>
         </w:rPr>
-        <w:t xml:space="preserve"> is to apply a social app implementing gamification frameworks to motivate</w:t>
+        <w:t xml:space="preserve"> is to apply a social </w:t>
+      </w:r>
+      <w:r>
+        <w:rPr>
+          <w:color w:val="000000" w:themeColor="text1"/>
+        </w:rPr>
+        <w:t xml:space="preserve">mobile </w:t>
+      </w:r>
+      <w:r>
+        <w:rPr>
+          <w:color w:val="000000" w:themeColor="text1"/>
+        </w:rPr>
+        <w:t>app implementing gamification frameworks to motivate</w:t>
       </w:r>
       <w:r>
         <w:rPr>
@@ -3246,38 +3630,6 @@
         </w:rPr>
         <w:t xml:space="preserve"> to analyse the potential impact and success gamification can have on reducing individual carbon footprints.</w:t>
       </w:r>
-    </w:p>
-    <w:p>
-      <w:pPr>
-        <w:spacing w:line="360" w:lineRule="auto"/>
-        <w:rPr>
-          <w:color w:val="000000" w:themeColor="text1"/>
-        </w:rPr>
-      </w:pPr>
-    </w:p>
-    <w:p>
-      <w:pPr>
-        <w:spacing w:line="360" w:lineRule="auto"/>
-        <w:rPr>
-          <w:color w:val="000000" w:themeColor="text1"/>
-        </w:rPr>
-      </w:pPr>
-    </w:p>
-    <w:p>
-      <w:pPr>
-        <w:spacing w:line="360" w:lineRule="auto"/>
-        <w:rPr>
-          <w:color w:val="000000" w:themeColor="text1"/>
-        </w:rPr>
-      </w:pPr>
-    </w:p>
-    <w:p>
-      <w:pPr>
-        <w:spacing w:line="360" w:lineRule="auto"/>
-        <w:rPr>
-          <w:color w:val="000000" w:themeColor="text1"/>
-        </w:rPr>
-      </w:pPr>
     </w:p>
     <w:p>
       <w:pPr>
@@ -3314,7 +3666,6 @@
           <w:szCs w:val="32"/>
           <w:u w:val="single"/>
         </w:rPr>
-        <w:lastRenderedPageBreak/>
         <w:t>Literature Review</w:t>
       </w:r>
       <w:bookmarkEnd w:id="3"/>
@@ -3326,6 +3677,7 @@
           <w:ilvl w:val="1"/>
           <w:numId w:val="1"/>
         </w:numPr>
+        <w:spacing w:line="360" w:lineRule="auto"/>
         <w:rPr>
           <w:b/>
           <w:bCs/>
@@ -3353,14 +3705,6 @@
           <w:color w:val="000000" w:themeColor="text1"/>
         </w:rPr>
       </w:pPr>
-    </w:p>
-    <w:p>
-      <w:pPr>
-        <w:spacing w:line="360" w:lineRule="auto"/>
-        <w:rPr>
-          <w:color w:val="000000" w:themeColor="text1"/>
-        </w:rPr>
-      </w:pPr>
       <w:r>
         <w:rPr>
           <w:color w:val="000000" w:themeColor="text1"/>
@@ -3521,7 +3865,14 @@
         <w:rPr>
           <w:color w:val="000000" w:themeColor="text1"/>
         </w:rPr>
-        <w:t xml:space="preserve"> providing</w:t>
+        <w:t xml:space="preserve"> </w:t>
+      </w:r>
+      <w:r>
+        <w:rPr>
+          <w:color w:val="000000" w:themeColor="text1"/>
+        </w:rPr>
+        <w:lastRenderedPageBreak/>
+        <w:t>providing</w:t>
       </w:r>
       <w:r>
         <w:rPr>
@@ -3899,14 +4250,7 @@
         <w:rPr>
           <w:color w:val="000000" w:themeColor="text1"/>
         </w:rPr>
-        <w:t xml:space="preserve">which explains how egoistic or self-interest motivated </w:t>
-      </w:r>
-      <w:r>
-        <w:rPr>
-          <w:color w:val="000000" w:themeColor="text1"/>
-        </w:rPr>
-        <w:lastRenderedPageBreak/>
-        <w:t>values and altruistic or self-transcendent values are hierarchically structured, whereby altruism is inclusive of self-interest.</w:t>
+        <w:t>which explains how egoistic or self-interest motivated values and altruistic or self-transcendent values are hierarchically structured, whereby altruism is inclusive of self-interest.</w:t>
       </w:r>
     </w:p>
     <w:p>
@@ -4233,6 +4577,7 @@
           <w:ilvl w:val="1"/>
           <w:numId w:val="1"/>
         </w:numPr>
+        <w:spacing w:line="360" w:lineRule="auto"/>
         <w:rPr>
           <w:b/>
           <w:bCs/>
@@ -4251,129 +4596,135 @@
           <w:szCs w:val="28"/>
           <w:u w:val="single"/>
         </w:rPr>
+        <w:t>Existing Solutions</w:t>
+      </w:r>
+      <w:bookmarkEnd w:id="8"/>
+    </w:p>
+    <w:p>
+      <w:pPr>
+        <w:spacing w:line="360" w:lineRule="auto"/>
+        <w:rPr>
+          <w:color w:val="000000" w:themeColor="text1"/>
+        </w:rPr>
+      </w:pPr>
+      <w:r>
+        <w:rPr>
+          <w:color w:val="000000" w:themeColor="text1"/>
+        </w:rPr>
+        <w:t xml:space="preserve">The potential success of applying gamification to motivate pro-environmental behaviour is evident from the existing application of </w:t>
+      </w:r>
+      <w:r>
+        <w:rPr>
+          <w:color w:val="000000" w:themeColor="text1"/>
+        </w:rPr>
+        <w:t>“</w:t>
+      </w:r>
+      <w:r>
+        <w:rPr>
+          <w:color w:val="000000" w:themeColor="text1"/>
+        </w:rPr>
+        <w:t>Ant Forest</w:t>
+      </w:r>
+      <w:r>
+        <w:rPr>
+          <w:color w:val="000000" w:themeColor="text1"/>
+        </w:rPr>
+        <w:t>”</w:t>
+      </w:r>
+      <w:r>
+        <w:rPr>
+          <w:color w:val="000000" w:themeColor="text1"/>
+        </w:rPr>
+        <w:t xml:space="preserve">, a gamified environment-friendly app which has reached a </w:t>
+      </w:r>
+      <w:r>
+        <w:rPr>
+          <w:color w:val="000000" w:themeColor="text1"/>
+        </w:rPr>
+        <w:t>carbon emissions reduction equivalent to saving 29.4 billion kwh of electricity, which is equivalent to one full day of China’s electricity consumption</w:t>
+      </w:r>
+      <w:r>
+        <w:rPr>
+          <w:color w:val="000000" w:themeColor="text1"/>
+        </w:rPr>
+        <w:t xml:space="preserve"> (</w:t>
+      </w:r>
+      <w:r>
+        <w:rPr>
+          <w:color w:val="000000" w:themeColor="text1"/>
+        </w:rPr>
+        <w:t>Cao, Y. et al. (2022)</w:t>
+      </w:r>
+      <w:r>
+        <w:rPr>
+          <w:color w:val="000000" w:themeColor="text1"/>
+        </w:rPr>
+        <w:t>)</w:t>
+      </w:r>
+      <w:r>
+        <w:rPr>
+          <w:color w:val="000000" w:themeColor="text1"/>
+        </w:rPr>
+        <w:t>.</w:t>
+      </w:r>
+    </w:p>
+    <w:p>
+      <w:pPr>
+        <w:spacing w:line="360" w:lineRule="auto"/>
+        <w:rPr>
+          <w:color w:val="000000" w:themeColor="text1"/>
+        </w:rPr>
+      </w:pPr>
+    </w:p>
+    <w:p>
+      <w:pPr>
+        <w:spacing w:line="360" w:lineRule="auto"/>
+        <w:rPr>
+          <w:color w:val="000000" w:themeColor="text1"/>
+        </w:rPr>
+      </w:pPr>
+      <w:r>
+        <w:rPr>
+          <w:color w:val="000000" w:themeColor="text1"/>
+        </w:rPr>
+        <w:t xml:space="preserve">Contrastingly, </w:t>
+      </w:r>
+      <w:r>
+        <w:rPr>
+          <w:color w:val="000000" w:themeColor="text1"/>
+        </w:rPr>
+        <w:t>“</w:t>
+      </w:r>
+      <w:r>
+        <w:rPr>
+          <w:color w:val="000000" w:themeColor="text1"/>
+        </w:rPr>
+        <w:t>Green Life</w:t>
+      </w:r>
+      <w:r>
+        <w:rPr>
+          <w:color w:val="000000" w:themeColor="text1"/>
+        </w:rPr>
+        <w:t>”</w:t>
+      </w:r>
+      <w:r>
+        <w:rPr>
+          <w:color w:val="000000" w:themeColor="text1"/>
+        </w:rPr>
+        <w:t xml:space="preserve"> is a gamified environmental app which targets financial incentives but has lacklustre performance with </w:t>
+      </w:r>
+      <w:r>
+        <w:rPr>
+          <w:color w:val="000000" w:themeColor="text1"/>
+        </w:rPr>
+        <w:t xml:space="preserve">an underwhelming user base of 700,000 </w:t>
+      </w:r>
+      <w:r>
+        <w:rPr>
+          <w:color w:val="000000" w:themeColor="text1"/>
+        </w:rPr>
         <w:lastRenderedPageBreak/>
-        <w:t>Existing Solutions</w:t>
-      </w:r>
-      <w:bookmarkEnd w:id="8"/>
-    </w:p>
-    <w:p>
-      <w:pPr>
-        <w:spacing w:line="360" w:lineRule="auto"/>
-        <w:rPr>
-          <w:color w:val="000000" w:themeColor="text1"/>
-        </w:rPr>
-      </w:pPr>
-      <w:r>
-        <w:rPr>
-          <w:color w:val="000000" w:themeColor="text1"/>
-        </w:rPr>
-        <w:t xml:space="preserve">The potential success of applying gamification to motivate pro-environmental behaviour is evident from the existing application of </w:t>
-      </w:r>
-      <w:r>
-        <w:rPr>
-          <w:color w:val="000000" w:themeColor="text1"/>
-        </w:rPr>
-        <w:t>“</w:t>
-      </w:r>
-      <w:r>
-        <w:rPr>
-          <w:color w:val="000000" w:themeColor="text1"/>
-        </w:rPr>
-        <w:t>Ant Forest</w:t>
-      </w:r>
-      <w:r>
-        <w:rPr>
-          <w:color w:val="000000" w:themeColor="text1"/>
-        </w:rPr>
-        <w:t>”</w:t>
-      </w:r>
-      <w:r>
-        <w:rPr>
-          <w:color w:val="000000" w:themeColor="text1"/>
-        </w:rPr>
-        <w:t xml:space="preserve">, a gamified environment-friendly app which has reached a </w:t>
-      </w:r>
-      <w:r>
-        <w:rPr>
-          <w:color w:val="000000" w:themeColor="text1"/>
-        </w:rPr>
-        <w:t>carbon emissions reduction equivalent to saving 29.4 billion kwh of electricity, which is equivalent to one full day of China’s electricity consumption</w:t>
-      </w:r>
-      <w:r>
-        <w:rPr>
-          <w:color w:val="000000" w:themeColor="text1"/>
-        </w:rPr>
-        <w:t xml:space="preserve"> (</w:t>
-      </w:r>
-      <w:r>
-        <w:rPr>
-          <w:color w:val="000000" w:themeColor="text1"/>
-        </w:rPr>
-        <w:t>Cao, Y. et al. (2022)</w:t>
-      </w:r>
-      <w:r>
-        <w:rPr>
-          <w:color w:val="000000" w:themeColor="text1"/>
-        </w:rPr>
-        <w:t>)</w:t>
-      </w:r>
-      <w:r>
-        <w:rPr>
-          <w:color w:val="000000" w:themeColor="text1"/>
-        </w:rPr>
-        <w:t>.</w:t>
-      </w:r>
-    </w:p>
-    <w:p>
-      <w:pPr>
-        <w:spacing w:line="360" w:lineRule="auto"/>
-        <w:rPr>
-          <w:color w:val="000000" w:themeColor="text1"/>
-        </w:rPr>
-      </w:pPr>
-    </w:p>
-    <w:p>
-      <w:pPr>
-        <w:spacing w:line="360" w:lineRule="auto"/>
-        <w:rPr>
-          <w:color w:val="000000" w:themeColor="text1"/>
-        </w:rPr>
-      </w:pPr>
-      <w:r>
-        <w:rPr>
-          <w:color w:val="000000" w:themeColor="text1"/>
-        </w:rPr>
-        <w:t xml:space="preserve">Contrastingly, </w:t>
-      </w:r>
-      <w:r>
-        <w:rPr>
-          <w:color w:val="000000" w:themeColor="text1"/>
-        </w:rPr>
-        <w:t>“</w:t>
-      </w:r>
-      <w:r>
-        <w:rPr>
-          <w:color w:val="000000" w:themeColor="text1"/>
-        </w:rPr>
-        <w:t>Green Life</w:t>
-      </w:r>
-      <w:r>
-        <w:rPr>
-          <w:color w:val="000000" w:themeColor="text1"/>
-        </w:rPr>
-        <w:t>”</w:t>
-      </w:r>
-      <w:r>
-        <w:rPr>
-          <w:color w:val="000000" w:themeColor="text1"/>
-        </w:rPr>
-        <w:t xml:space="preserve"> is a gamified environmental app which targets financial incentives but has lacklustre performance with </w:t>
-      </w:r>
-      <w:r>
-        <w:rPr>
-          <w:color w:val="000000" w:themeColor="text1"/>
-        </w:rPr>
-        <w:t>an underwhelming user base of 700,000 users in total so far, with a concerning app store rating of only 2.3 out of 5</w:t>
+        <w:t>users in total so far, with a concerning app store rating of only 2.3 out of 5</w:t>
       </w:r>
       <w:r>
         <w:rPr>
@@ -4483,6 +4834,7 @@
           <w:ilvl w:val="1"/>
           <w:numId w:val="1"/>
         </w:numPr>
+        <w:spacing w:line="360" w:lineRule="auto"/>
         <w:rPr>
           <w:b/>
           <w:bCs/>
@@ -4591,6 +4943,70 @@
         </w:rPr>
         <w:t>, motivations and direction will be taken forward to aid in the design of this project.</w:t>
       </w:r>
+    </w:p>
+    <w:p>
+      <w:pPr>
+        <w:spacing w:line="360" w:lineRule="auto"/>
+        <w:rPr>
+          <w:color w:val="000000" w:themeColor="text1"/>
+        </w:rPr>
+      </w:pPr>
+    </w:p>
+    <w:p>
+      <w:pPr>
+        <w:spacing w:line="360" w:lineRule="auto"/>
+        <w:rPr>
+          <w:color w:val="000000" w:themeColor="text1"/>
+        </w:rPr>
+      </w:pPr>
+    </w:p>
+    <w:p>
+      <w:pPr>
+        <w:spacing w:line="360" w:lineRule="auto"/>
+        <w:rPr>
+          <w:color w:val="000000" w:themeColor="text1"/>
+        </w:rPr>
+      </w:pPr>
+    </w:p>
+    <w:p>
+      <w:pPr>
+        <w:spacing w:line="360" w:lineRule="auto"/>
+        <w:rPr>
+          <w:color w:val="000000" w:themeColor="text1"/>
+        </w:rPr>
+      </w:pPr>
+    </w:p>
+    <w:p>
+      <w:pPr>
+        <w:spacing w:line="360" w:lineRule="auto"/>
+        <w:rPr>
+          <w:color w:val="000000" w:themeColor="text1"/>
+        </w:rPr>
+      </w:pPr>
+    </w:p>
+    <w:p>
+      <w:pPr>
+        <w:spacing w:line="360" w:lineRule="auto"/>
+        <w:rPr>
+          <w:color w:val="000000" w:themeColor="text1"/>
+        </w:rPr>
+      </w:pPr>
+    </w:p>
+    <w:p>
+      <w:pPr>
+        <w:spacing w:line="360" w:lineRule="auto"/>
+        <w:rPr>
+          <w:color w:val="000000" w:themeColor="text1"/>
+        </w:rPr>
+      </w:pPr>
+    </w:p>
+    <w:p>
+      <w:pPr>
+        <w:spacing w:line="360" w:lineRule="auto"/>
+        <w:rPr>
+          <w:color w:val="000000" w:themeColor="text1"/>
+        </w:rPr>
+      </w:pPr>
     </w:p>
     <w:p>
       <w:pPr>
@@ -4718,13 +5134,13 @@
         <mc:AlternateContent>
           <mc:Choice Requires="wps">
             <w:drawing>
-              <wp:anchor distT="0" distB="0" distL="114300" distR="114300" simplePos="0" relativeHeight="251660288" behindDoc="1" locked="0" layoutInCell="1" allowOverlap="1" wp14:anchorId="7284EBC1" wp14:editId="45D6985D">
+              <wp:anchor distT="0" distB="0" distL="114300" distR="114300" simplePos="0" relativeHeight="251660288" behindDoc="1" locked="0" layoutInCell="1" allowOverlap="1" wp14:anchorId="7284EBC1" wp14:editId="1B92EFDD">
                 <wp:simplePos x="0" y="0"/>
                 <wp:positionH relativeFrom="column">
-                  <wp:posOffset>-914824</wp:posOffset>
+                  <wp:posOffset>-906780</wp:posOffset>
                 </wp:positionH>
                 <wp:positionV relativeFrom="paragraph">
-                  <wp:posOffset>4765464</wp:posOffset>
+                  <wp:posOffset>5746115</wp:posOffset>
                 </wp:positionV>
                 <wp:extent cx="7520940" cy="402590"/>
                 <wp:effectExtent l="0" t="0" r="0" b="3810"/>
@@ -4771,27 +5187,14 @@
                             <w:r>
                               <w:t xml:space="preserve">Figure </w:t>
                             </w:r>
-                            <w:r>
-                              <w:fldChar w:fldCharType="begin"/>
-                            </w:r>
-                            <w:r>
-                              <w:instrText xml:space="preserve"> SEQ Figure \* ARABIC </w:instrText>
-                            </w:r>
-                            <w:r>
-                              <w:fldChar w:fldCharType="separate"/>
-                            </w:r>
-                            <w:r>
-                              <w:rPr>
-                                <w:noProof/>
-                              </w:rPr>
-                              <w:t>1</w:t>
-                            </w:r>
-                            <w:r>
-                              <w:rPr>
-                                <w:noProof/>
-                              </w:rPr>
-                              <w:fldChar w:fldCharType="end"/>
-                            </w:r>
+                            <w:fldSimple w:instr=" SEQ Figure \* ARABIC ">
+                              <w:r>
+                                <w:rPr>
+                                  <w:noProof/>
+                                </w:rPr>
+                                <w:t>1</w:t>
+                              </w:r>
+                            </w:fldSimple>
                             <w:r>
                               <w:t>: Gantt chart</w:t>
                             </w:r>
@@ -4846,7 +5249,7 @@
                 <v:stroke joinstyle="miter"/>
                 <v:path gradientshapeok="t" o:connecttype="rect"/>
               </v:shapetype>
-              <v:shape id="Text Box 2" o:spid="_x0000_s1026" type="#_x0000_t202" style="position:absolute;left:0;text-align:left;margin-left:-72.05pt;margin-top:375.25pt;width:592.2pt;height:31.7pt;z-index:-251656192;visibility:visible;mso-wrap-style:square;mso-height-percent:0;mso-wrap-distance-left:9pt;mso-wrap-distance-top:0;mso-wrap-distance-right:9pt;mso-wrap-distance-bottom:0;mso-position-horizontal:absolute;mso-position-horizontal-relative:text;mso-position-vertical:absolute;mso-position-vertical-relative:text;mso-height-percent:0;mso-height-relative:margin;v-text-anchor:top" o:gfxdata="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" stroked="f">
+              <v:shape id="Text Box 2" o:spid="_x0000_s1026" type="#_x0000_t202" style="position:absolute;left:0;text-align:left;margin-left:-71.4pt;margin-top:452.45pt;width:592.2pt;height:31.7pt;z-index:-251656192;visibility:visible;mso-wrap-style:square;mso-height-percent:0;mso-wrap-distance-left:9pt;mso-wrap-distance-top:0;mso-wrap-distance-right:9pt;mso-wrap-distance-bottom:0;mso-position-horizontal:absolute;mso-position-horizontal-relative:text;mso-position-vertical:absolute;mso-position-vertical-relative:text;mso-height-percent:0;mso-height-relative:margin;v-text-anchor:top" o:gfxdata="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" stroked="f">
                 <v:textbox inset="0,0,0,0">
                   <w:txbxContent>
                     <w:p>
@@ -4860,27 +5263,14 @@
                       <w:r>
                         <w:t xml:space="preserve">Figure </w:t>
                       </w:r>
-                      <w:r>
-                        <w:fldChar w:fldCharType="begin"/>
-                      </w:r>
-                      <w:r>
-                        <w:instrText xml:space="preserve"> SEQ Figure \* ARABIC </w:instrText>
-                      </w:r>
-                      <w:r>
-                        <w:fldChar w:fldCharType="separate"/>
-                      </w:r>
-                      <w:r>
-                        <w:rPr>
-                          <w:noProof/>
-                        </w:rPr>
-                        <w:t>1</w:t>
-                      </w:r>
-                      <w:r>
-                        <w:rPr>
-                          <w:noProof/>
-                        </w:rPr>
-                        <w:fldChar w:fldCharType="end"/>
-                      </w:r>
+                      <w:fldSimple w:instr=" SEQ Figure \* ARABIC ">
+                        <w:r>
+                          <w:rPr>
+                            <w:noProof/>
+                          </w:rPr>
+                          <w:t>1</w:t>
+                        </w:r>
+                      </w:fldSimple>
                       <w:r>
                         <w:t>: Gantt chart</w:t>
                       </w:r>
@@ -4926,26 +5316,26 @@
           <w:color w:val="000000" w:themeColor="text1"/>
         </w:rPr>
         <w:drawing>
-          <wp:anchor distT="0" distB="0" distL="114300" distR="114300" simplePos="0" relativeHeight="251658240" behindDoc="1" locked="0" layoutInCell="1" allowOverlap="1" wp14:anchorId="1054DA2A" wp14:editId="383C503C">
+          <wp:anchor distT="0" distB="0" distL="114300" distR="114300" simplePos="0" relativeHeight="251679744" behindDoc="1" locked="0" layoutInCell="1" allowOverlap="1" wp14:anchorId="05038074" wp14:editId="4143F507">
             <wp:simplePos x="0" y="0"/>
             <wp:positionH relativeFrom="column">
-              <wp:posOffset>-914682</wp:posOffset>
+              <wp:posOffset>-914400</wp:posOffset>
             </wp:positionH>
             <wp:positionV relativeFrom="paragraph">
-              <wp:posOffset>323497</wp:posOffset>
+              <wp:posOffset>243205</wp:posOffset>
             </wp:positionV>
-            <wp:extent cx="7520940" cy="4368800"/>
-            <wp:effectExtent l="0" t="0" r="0" b="0"/>
+            <wp:extent cx="7528560" cy="5498465"/>
+            <wp:effectExtent l="0" t="0" r="2540" b="635"/>
             <wp:wrapTight wrapText="bothSides">
               <wp:wrapPolygon edited="0">
                 <wp:start x="0" y="0"/>
-                <wp:lineTo x="0" y="21537"/>
-                <wp:lineTo x="21556" y="21537"/>
-                <wp:lineTo x="21556" y="0"/>
+                <wp:lineTo x="0" y="21553"/>
+                <wp:lineTo x="21571" y="21553"/>
+                <wp:lineTo x="21571" y="0"/>
                 <wp:lineTo x="0" y="0"/>
               </wp:wrapPolygon>
             </wp:wrapTight>
-            <wp:docPr id="1" name="Picture 1" descr="Timeline&#10;&#10;Description automatically generated with medium confidence"/>
+            <wp:docPr id="13" name="Picture 13" descr="Chart&#10;&#10;Description automatically generated"/>
             <wp:cNvGraphicFramePr>
               <a:graphicFrameLocks xmlns:a="http://schemas.openxmlformats.org/drawingml/2006/main" noChangeAspect="1"/>
             </wp:cNvGraphicFramePr>
@@ -4953,11 +5343,11 @@
               <a:graphicData uri="http://schemas.openxmlformats.org/drawingml/2006/picture">
                 <pic:pic xmlns:pic="http://schemas.openxmlformats.org/drawingml/2006/picture">
                   <pic:nvPicPr>
-                    <pic:cNvPr id="1" name="Picture 1" descr="Timeline&#10;&#10;Description automatically generated with medium confidence"/>
+                    <pic:cNvPr id="13" name="Picture 13" descr="Chart&#10;&#10;Description automatically generated"/>
                     <pic:cNvPicPr/>
                   </pic:nvPicPr>
                   <pic:blipFill>
-                    <a:blip r:embed="rId9" cstate="print">
+                    <a:blip r:embed="rId9">
                       <a:extLst>
                         <a:ext uri="{28A0092B-C50C-407E-A947-70E740481C1C}">
                           <a14:useLocalDpi xmlns:a14="http://schemas.microsoft.com/office/drawing/2010/main" val="0"/>
@@ -4971,7 +5361,7 @@
                   <pic:spPr>
                     <a:xfrm>
                       <a:off x="0" y="0"/>
-                      <a:ext cx="7520940" cy="4368800"/>
+                      <a:ext cx="7528560" cy="5498465"/>
                     </a:xfrm>
                     <a:prstGeom prst="rect">
                       <a:avLst/>
@@ -5060,38 +5450,6 @@
     </w:p>
     <w:p>
       <w:pPr>
-        <w:spacing w:line="360" w:lineRule="auto"/>
-        <w:rPr>
-          <w:color w:val="000000" w:themeColor="text1"/>
-        </w:rPr>
-      </w:pPr>
-    </w:p>
-    <w:p>
-      <w:pPr>
-        <w:spacing w:line="360" w:lineRule="auto"/>
-        <w:rPr>
-          <w:color w:val="000000" w:themeColor="text1"/>
-        </w:rPr>
-      </w:pPr>
-    </w:p>
-    <w:p>
-      <w:pPr>
-        <w:spacing w:line="360" w:lineRule="auto"/>
-        <w:rPr>
-          <w:color w:val="000000" w:themeColor="text1"/>
-        </w:rPr>
-      </w:pPr>
-    </w:p>
-    <w:p>
-      <w:pPr>
-        <w:spacing w:line="360" w:lineRule="auto"/>
-        <w:rPr>
-          <w:color w:val="000000" w:themeColor="text1"/>
-        </w:rPr>
-      </w:pPr>
-    </w:p>
-    <w:p>
-      <w:pPr>
         <w:pStyle w:val="Heading3"/>
         <w:numPr>
           <w:ilvl w:val="1"/>
@@ -5131,26 +5489,26 @@
           <w:color w:val="000000" w:themeColor="text1"/>
         </w:rPr>
         <w:drawing>
-          <wp:anchor distT="0" distB="0" distL="114300" distR="114300" simplePos="0" relativeHeight="251661312" behindDoc="1" locked="0" layoutInCell="1" allowOverlap="1" wp14:anchorId="40DB405C" wp14:editId="12975BCE">
+          <wp:anchor distT="0" distB="0" distL="114300" distR="114300" simplePos="0" relativeHeight="251678720" behindDoc="1" locked="0" layoutInCell="1" allowOverlap="1" wp14:anchorId="691136A7" wp14:editId="1FEFB7B2">
             <wp:simplePos x="0" y="0"/>
             <wp:positionH relativeFrom="column">
               <wp:posOffset>880110</wp:posOffset>
             </wp:positionH>
             <wp:positionV relativeFrom="paragraph">
-              <wp:posOffset>19685</wp:posOffset>
+              <wp:posOffset>104140</wp:posOffset>
             </wp:positionV>
-            <wp:extent cx="3629660" cy="5034280"/>
-            <wp:effectExtent l="0" t="0" r="2540" b="0"/>
+            <wp:extent cx="3378200" cy="4953000"/>
+            <wp:effectExtent l="0" t="0" r="0" b="0"/>
             <wp:wrapTight wrapText="bothSides">
               <wp:wrapPolygon edited="0">
                 <wp:start x="0" y="0"/>
-                <wp:lineTo x="0" y="21524"/>
-                <wp:lineTo x="21540" y="21524"/>
-                <wp:lineTo x="21540" y="0"/>
+                <wp:lineTo x="0" y="21545"/>
+                <wp:lineTo x="21519" y="21545"/>
+                <wp:lineTo x="21519" y="0"/>
                 <wp:lineTo x="0" y="0"/>
               </wp:wrapPolygon>
             </wp:wrapTight>
-            <wp:docPr id="3" name="Picture 3" descr="Table&#10;&#10;Description automatically generated"/>
+            <wp:docPr id="12" name="Picture 12" descr="Table&#10;&#10;Description automatically generated"/>
             <wp:cNvGraphicFramePr>
               <a:graphicFrameLocks xmlns:a="http://schemas.openxmlformats.org/drawingml/2006/main" noChangeAspect="1"/>
             </wp:cNvGraphicFramePr>
@@ -5158,7 +5516,7 @@
               <a:graphicData uri="http://schemas.openxmlformats.org/drawingml/2006/picture">
                 <pic:pic xmlns:pic="http://schemas.openxmlformats.org/drawingml/2006/picture">
                   <pic:nvPicPr>
-                    <pic:cNvPr id="3" name="Picture 3" descr="Table&#10;&#10;Description automatically generated"/>
+                    <pic:cNvPr id="12" name="Picture 12" descr="Table&#10;&#10;Description automatically generated"/>
                     <pic:cNvPicPr/>
                   </pic:nvPicPr>
                   <pic:blipFill>
@@ -5176,7 +5534,7 @@
                   <pic:spPr>
                     <a:xfrm>
                       <a:off x="0" y="0"/>
-                      <a:ext cx="3629660" cy="5034280"/>
+                      <a:ext cx="3378200" cy="4953000"/>
                     </a:xfrm>
                     <a:prstGeom prst="rect">
                       <a:avLst/>
@@ -5345,13 +5703,13 @@
         <mc:AlternateContent>
           <mc:Choice Requires="wps">
             <w:drawing>
-              <wp:anchor distT="0" distB="0" distL="114300" distR="114300" simplePos="0" relativeHeight="251672576" behindDoc="1" locked="0" layoutInCell="1" allowOverlap="1" wp14:anchorId="787F12CC" wp14:editId="2CA716DC">
+              <wp:anchor distT="0" distB="0" distL="114300" distR="114300" simplePos="0" relativeHeight="251672576" behindDoc="1" locked="0" layoutInCell="1" allowOverlap="1" wp14:anchorId="787F12CC" wp14:editId="74BB8A4F">
                 <wp:simplePos x="0" y="0"/>
                 <wp:positionH relativeFrom="column">
                   <wp:posOffset>880110</wp:posOffset>
                 </wp:positionH>
                 <wp:positionV relativeFrom="paragraph">
-                  <wp:posOffset>31115</wp:posOffset>
+                  <wp:posOffset>29845</wp:posOffset>
                 </wp:positionV>
                 <wp:extent cx="3629660" cy="635"/>
                 <wp:effectExtent l="0" t="0" r="2540" b="12065"/>
@@ -5398,27 +5756,14 @@
                             <w:r>
                               <w:t xml:space="preserve">Figure </w:t>
                             </w:r>
-                            <w:r>
-                              <w:fldChar w:fldCharType="begin"/>
-                            </w:r>
-                            <w:r>
-                              <w:instrText xml:space="preserve"> SEQ Figure \* ARABIC </w:instrText>
-                            </w:r>
-                            <w:r>
-                              <w:fldChar w:fldCharType="separate"/>
-                            </w:r>
-                            <w:r>
-                              <w:rPr>
-                                <w:noProof/>
-                              </w:rPr>
-                              <w:t>2</w:t>
-                            </w:r>
-                            <w:r>
-                              <w:rPr>
-                                <w:noProof/>
-                              </w:rPr>
-                              <w:fldChar w:fldCharType="end"/>
-                            </w:r>
+                            <w:fldSimple w:instr=" SEQ Figure \* ARABIC ">
+                              <w:r>
+                                <w:rPr>
+                                  <w:noProof/>
+                                </w:rPr>
+                                <w:t>2</w:t>
+                              </w:r>
+                            </w:fldSimple>
                             <w:r>
                               <w:t xml:space="preserve">: </w:t>
                             </w:r>
@@ -5442,7 +5787,7 @@
           </mc:Choice>
           <mc:Fallback>
             <w:pict>
-              <v:shape w14:anchorId="787F12CC" id="Text Box 5" o:spid="_x0000_s1027" type="#_x0000_t202" style="position:absolute;margin-left:69.3pt;margin-top:2.45pt;width:285.8pt;height:.05pt;z-index:-251643904;visibility:visible;mso-wrap-style:square;mso-wrap-distance-left:9pt;mso-wrap-distance-top:0;mso-wrap-distance-right:9pt;mso-wrap-distance-bottom:0;mso-position-horizontal:absolute;mso-position-horizontal-relative:text;mso-position-vertical:absolute;mso-position-vertical-relative:text;v-text-anchor:top" o:gfxdata="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" stroked="f">
+              <v:shape w14:anchorId="787F12CC" id="Text Box 5" o:spid="_x0000_s1027" type="#_x0000_t202" style="position:absolute;margin-left:69.3pt;margin-top:2.35pt;width:285.8pt;height:.05pt;z-index:-251643904;visibility:visible;mso-wrap-style:square;mso-wrap-distance-left:9pt;mso-wrap-distance-top:0;mso-wrap-distance-right:9pt;mso-wrap-distance-bottom:0;mso-position-horizontal:absolute;mso-position-horizontal-relative:text;mso-position-vertical:absolute;mso-position-vertical-relative:text;v-text-anchor:top" o:gfxdata="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" stroked="f">
                 <v:textbox style="mso-fit-shape-to-text:t" inset="0,0,0,0">
                   <w:txbxContent>
                     <w:p>
@@ -5456,27 +5801,14 @@
                       <w:r>
                         <w:t xml:space="preserve">Figure </w:t>
                       </w:r>
-                      <w:r>
-                        <w:fldChar w:fldCharType="begin"/>
-                      </w:r>
-                      <w:r>
-                        <w:instrText xml:space="preserve"> SEQ Figure \* ARABIC </w:instrText>
-                      </w:r>
-                      <w:r>
-                        <w:fldChar w:fldCharType="separate"/>
-                      </w:r>
-                      <w:r>
-                        <w:rPr>
-                          <w:noProof/>
-                        </w:rPr>
-                        <w:t>2</w:t>
-                      </w:r>
-                      <w:r>
-                        <w:rPr>
-                          <w:noProof/>
-                        </w:rPr>
-                        <w:fldChar w:fldCharType="end"/>
-                      </w:r>
+                      <w:fldSimple w:instr=" SEQ Figure \* ARABIC ">
+                        <w:r>
+                          <w:rPr>
+                            <w:noProof/>
+                          </w:rPr>
+                          <w:t>2</w:t>
+                        </w:r>
+                      </w:fldSimple>
                       <w:r>
                         <w:t xml:space="preserve">: </w:t>
                       </w:r>
@@ -5722,27 +6054,14 @@
                             <w:r>
                               <w:t xml:space="preserve">Figure </w:t>
                             </w:r>
-                            <w:r>
-                              <w:fldChar w:fldCharType="begin"/>
-                            </w:r>
-                            <w:r>
-                              <w:instrText xml:space="preserve"> SEQ Figure \* ARABIC </w:instrText>
-                            </w:r>
-                            <w:r>
-                              <w:fldChar w:fldCharType="separate"/>
-                            </w:r>
-                            <w:r>
-                              <w:rPr>
-                                <w:noProof/>
-                              </w:rPr>
-                              <w:t>3</w:t>
-                            </w:r>
-                            <w:r>
-                              <w:rPr>
-                                <w:noProof/>
-                              </w:rPr>
-                              <w:fldChar w:fldCharType="end"/>
-                            </w:r>
+                            <w:fldSimple w:instr=" SEQ Figure \* ARABIC ">
+                              <w:r>
+                                <w:rPr>
+                                  <w:noProof/>
+                                </w:rPr>
+                                <w:t>3</w:t>
+                              </w:r>
+                            </w:fldSimple>
                             <w:r>
                               <w:t xml:space="preserve">: </w:t>
                             </w:r>
@@ -5780,27 +6099,14 @@
                       <w:r>
                         <w:t xml:space="preserve">Figure </w:t>
                       </w:r>
-                      <w:r>
-                        <w:fldChar w:fldCharType="begin"/>
-                      </w:r>
-                      <w:r>
-                        <w:instrText xml:space="preserve"> SEQ Figure \* ARABIC </w:instrText>
-                      </w:r>
-                      <w:r>
-                        <w:fldChar w:fldCharType="separate"/>
-                      </w:r>
-                      <w:r>
-                        <w:rPr>
-                          <w:noProof/>
-                        </w:rPr>
-                        <w:t>3</w:t>
-                      </w:r>
-                      <w:r>
-                        <w:rPr>
-                          <w:noProof/>
-                        </w:rPr>
-                        <w:fldChar w:fldCharType="end"/>
-                      </w:r>
+                      <w:fldSimple w:instr=" SEQ Figure \* ARABIC ">
+                        <w:r>
+                          <w:rPr>
+                            <w:noProof/>
+                          </w:rPr>
+                          <w:t>3</w:t>
+                        </w:r>
+                      </w:fldSimple>
                       <w:r>
                         <w:t xml:space="preserve">: </w:t>
                       </w:r>

</xml_diff>